<commit_message>
export to pdf files
</commit_message>
<xml_diff>
--- a/Docs/04_TechnicalSafetyConcept_LaneAssistance_Template.docx
+++ b/Docs/04_TechnicalSafetyConcept_LaneAssistance_Template.docx
@@ -1127,13 +1127,7 @@
         <w:rPr>
           <w:lang w:val="en-US"/>
         </w:rPr>
-        <w:t xml:space="preserve">These </w:t>
-      </w:r>
-      <w:r>
-        <w:rPr>
-          <w:lang w:val="en-US"/>
-        </w:rPr>
-        <w:t xml:space="preserve">requirements </w:t>
+        <w:t xml:space="preserve">These requirements </w:t>
       </w:r>
       <w:proofErr w:type="gramStart"/>
       <w:r>
@@ -1147,43 +1141,7 @@
         <w:rPr>
           <w:lang w:val="en-US"/>
         </w:rPr>
-        <w:t xml:space="preserve"> to the system architecture. </w:t>
-      </w:r>
-      <w:r>
-        <w:rPr>
-          <w:lang w:val="en-US"/>
-        </w:rPr>
-        <w:t xml:space="preserve"> They</w:t>
-      </w:r>
-      <w:r>
-        <w:rPr>
-          <w:lang w:val="en-US"/>
-        </w:rPr>
-        <w:t xml:space="preserve"> are more concrete and </w:t>
-      </w:r>
-      <w:r>
-        <w:rPr>
-          <w:lang w:val="en-US"/>
-        </w:rPr>
-        <w:t>go</w:t>
-      </w:r>
-      <w:r>
-        <w:rPr>
-          <w:lang w:val="en-US"/>
-        </w:rPr>
-        <w:t xml:space="preserve"> into details of the item’s technology as specified</w:t>
-      </w:r>
-      <w:r>
-        <w:rPr>
-          <w:lang w:val="en-US"/>
-        </w:rPr>
-        <w:t xml:space="preserve"> </w:t>
-      </w:r>
-      <w:r>
-        <w:rPr>
-          <w:lang w:val="en-US"/>
-        </w:rPr>
-        <w:t>by ISO 26262.</w:t>
+        <w:t xml:space="preserve"> to the system architecture.  They are more concrete and go into details of the item’s technology as specified by ISO 26262.</w:t>
       </w:r>
     </w:p>
     <w:p>
@@ -1204,10 +1162,7 @@
       <w:bookmarkStart w:id="12" w:name="_2f9rjqxbsp2" w:colFirst="0" w:colLast="0"/>
       <w:bookmarkEnd w:id="12"/>
       <w:r>
-        <w:t>F</w:t>
-      </w:r>
-      <w:r>
-        <w:t>unctional Safety Requirements</w:t>
+        <w:t>Functional Safety Requirements</w:t>
       </w:r>
     </w:p>
     <w:p/>
@@ -2045,10 +2000,7 @@
       <w:bookmarkEnd w:id="15"/>
       <w:r>
         <w:lastRenderedPageBreak/>
-        <w:t>F</w:t>
-      </w:r>
-      <w:r>
-        <w:t>unctional overview of architecture elements</w:t>
+        <w:t>Functional overview of architecture elements</w:t>
       </w:r>
     </w:p>
     <w:p/>
@@ -2248,19 +2200,7 @@
               <w:rPr>
                 <w:lang w:val="en-US"/>
               </w:rPr>
-              <w:t xml:space="preserve">Detects </w:t>
-            </w:r>
-            <w:r>
-              <w:rPr>
-                <w:lang w:val="en-US"/>
-              </w:rPr>
-              <w:t>lane line</w:t>
-            </w:r>
-            <w:r>
-              <w:rPr>
-                <w:lang w:val="en-US"/>
-              </w:rPr>
-              <w:t xml:space="preserve"> positions from camera images.</w:t>
+              <w:t>Detects lane line positions from camera images.</w:t>
             </w:r>
           </w:p>
         </w:tc>
@@ -2440,19 +2380,7 @@
               <w:rPr>
                 <w:lang w:val="en-US"/>
               </w:rPr>
-              <w:t xml:space="preserve"> the status of the Lane Assistance</w:t>
-            </w:r>
-            <w:r>
-              <w:rPr>
-                <w:lang w:val="en-US"/>
-              </w:rPr>
-              <w:t xml:space="preserve"> </w:t>
-            </w:r>
-            <w:r>
-              <w:rPr>
-                <w:lang w:val="en-US"/>
-              </w:rPr>
-              <w:t>functionality (On/Off.)</w:t>
+              <w:t xml:space="preserve"> the status of the Lane Assistance functionality (On/Off.)</w:t>
             </w:r>
           </w:p>
         </w:tc>
@@ -2644,19 +2572,7 @@
               <w:rPr>
                 <w:lang w:val="en-US"/>
               </w:rPr>
-              <w:t>Measure</w:t>
-            </w:r>
-            <w:r>
-              <w:rPr>
-                <w:lang w:val="en-US"/>
-              </w:rPr>
-              <w:t>s</w:t>
-            </w:r>
-            <w:r>
-              <w:rPr>
-                <w:lang w:val="en-US"/>
-              </w:rPr>
-              <w:t xml:space="preserve"> the torque applied to the steering</w:t>
+              <w:t>Measures the torque applied to the steering</w:t>
             </w:r>
             <w:r>
               <w:rPr>
@@ -2896,37 +2812,7 @@
               <w:rPr>
                 <w:lang w:val="en-US"/>
               </w:rPr>
-              <w:t>E</w:t>
-            </w:r>
-            <w:r>
-              <w:rPr>
-                <w:lang w:val="en-US"/>
-              </w:rPr>
-              <w:t>nsur</w:t>
-            </w:r>
-            <w:r>
-              <w:rPr>
-                <w:lang w:val="en-US"/>
-              </w:rPr>
-              <w:t>es</w:t>
-            </w:r>
-            <w:r>
-              <w:rPr>
-                <w:lang w:val="en-US"/>
-              </w:rPr>
-              <w:t xml:space="preserve"> the torque</w:t>
-            </w:r>
-            <w:r>
-              <w:rPr>
-                <w:lang w:val="en-US"/>
-              </w:rPr>
-              <w:t xml:space="preserve"> </w:t>
-            </w:r>
-            <w:r>
-              <w:rPr>
-                <w:lang w:val="en-US"/>
-              </w:rPr>
-              <w:t xml:space="preserve">amplitude is below </w:t>
+              <w:t xml:space="preserve">Ensures the torque amplitude is below </w:t>
             </w:r>
             <w:proofErr w:type="spellStart"/>
             <w:r>
@@ -3037,13 +2923,7 @@
               <w:rPr>
                 <w:lang w:val="en-US"/>
               </w:rPr>
-              <w:t>Ensures</w:t>
-            </w:r>
-            <w:r>
-              <w:rPr>
-                <w:lang w:val="en-US"/>
-              </w:rPr>
-              <w:t xml:space="preserve"> the Lane Keeping</w:t>
+              <w:t>Ensures the Lane Keeping</w:t>
             </w:r>
           </w:p>
           <w:p>
@@ -3064,19 +2944,7 @@
               <w:rPr>
                 <w:lang w:val="en-US"/>
               </w:rPr>
-              <w:t>Assistance functionality application is not</w:t>
-            </w:r>
-            <w:r>
-              <w:rPr>
-                <w:lang w:val="en-US"/>
-              </w:rPr>
-              <w:t xml:space="preserve"> </w:t>
-            </w:r>
-            <w:r>
-              <w:rPr>
-                <w:lang w:val="en-US"/>
-              </w:rPr>
-              <w:t xml:space="preserve">activate more than </w:t>
+              <w:t xml:space="preserve">Assistance functionality application is not activate more than </w:t>
             </w:r>
             <w:proofErr w:type="spellStart"/>
             <w:r>
@@ -3145,19 +3013,7 @@
               <w:rPr>
                 <w:lang w:val="en-US"/>
               </w:rPr>
-              <w:t>Generates final torque from torque requests</w:t>
-            </w:r>
-            <w:r>
-              <w:rPr>
-                <w:lang w:val="en-US"/>
-              </w:rPr>
-              <w:t xml:space="preserve"> </w:t>
-            </w:r>
-            <w:r>
-              <w:rPr>
-                <w:lang w:val="en-US"/>
-              </w:rPr>
-              <w:t>received from LDW and LKA safety.</w:t>
+              <w:t>Generates final torque from torque requests received from LDW and LKA safety.</w:t>
             </w:r>
           </w:p>
         </w:tc>
@@ -4226,55 +4082,7 @@
               <w:rPr>
                 <w:lang w:val="en-US"/>
               </w:rPr>
-              <w:t xml:space="preserve">When the </w:t>
-            </w:r>
-            <w:r>
-              <w:rPr>
-                <w:lang w:val="en-US"/>
-              </w:rPr>
-              <w:t>LDW</w:t>
-            </w:r>
-            <w:r>
-              <w:rPr>
-                <w:lang w:val="en-US"/>
-              </w:rPr>
-              <w:t xml:space="preserve"> is</w:t>
-            </w:r>
-            <w:r>
-              <w:rPr>
-                <w:lang w:val="en-US"/>
-              </w:rPr>
-              <w:t xml:space="preserve"> </w:t>
-            </w:r>
-            <w:r>
-              <w:rPr>
-                <w:lang w:val="en-US"/>
-              </w:rPr>
-              <w:t>deactivated, the ‘LDW</w:t>
-            </w:r>
-            <w:r>
-              <w:rPr>
-                <w:lang w:val="en-US"/>
-              </w:rPr>
-              <w:t xml:space="preserve"> </w:t>
-            </w:r>
-            <w:r>
-              <w:rPr>
-                <w:lang w:val="en-US"/>
-              </w:rPr>
-              <w:t>Safety’ software module</w:t>
-            </w:r>
-            <w:r>
-              <w:rPr>
-                <w:lang w:val="en-US"/>
-              </w:rPr>
-              <w:t xml:space="preserve"> </w:t>
-            </w:r>
-            <w:r>
-              <w:rPr>
-                <w:lang w:val="en-US"/>
-              </w:rPr>
-              <w:t>shall send a signal to the</w:t>
+              <w:t>When the LDW is deactivated, the ‘LDW Safety’ software module shall send a signal to the</w:t>
             </w:r>
           </w:p>
           <w:p>
@@ -4295,31 +4103,7 @@
               <w:rPr>
                 <w:lang w:val="en-US"/>
               </w:rPr>
-              <w:t>Car Display ECU to turn</w:t>
-            </w:r>
-            <w:r>
-              <w:rPr>
-                <w:lang w:val="en-US"/>
-              </w:rPr>
-              <w:t xml:space="preserve"> </w:t>
-            </w:r>
-            <w:r>
-              <w:rPr>
-                <w:lang w:val="en-US"/>
-              </w:rPr>
-              <w:t xml:space="preserve">on a </w:t>
-            </w:r>
-            <w:r>
-              <w:rPr>
-                <w:lang w:val="en-US"/>
-              </w:rPr>
-              <w:t>w</w:t>
-            </w:r>
-            <w:r>
-              <w:rPr>
-                <w:lang w:val="en-US"/>
-              </w:rPr>
-              <w:t>arning signal.</w:t>
+              <w:t>Car Display ECU to turn on a warning signal.</w:t>
             </w:r>
           </w:p>
         </w:tc>
@@ -4530,13 +4314,7 @@
               <w:rPr>
                 <w:lang w:val="en-US"/>
               </w:rPr>
-              <w:t>When the</w:t>
-            </w:r>
-            <w:r>
-              <w:rPr>
-                <w:lang w:val="en-US"/>
-              </w:rPr>
-              <w:t xml:space="preserve"> failure is detected</w:t>
+              <w:t>When the failure is detected</w:t>
             </w:r>
           </w:p>
           <w:p>
@@ -4560,13 +4338,7 @@
               <w:rPr>
                 <w:lang w:val="en-US"/>
               </w:rPr>
-              <w:t>by the LDW function, it shall</w:t>
-            </w:r>
-            <w:r>
-              <w:rPr>
-                <w:lang w:val="en-US"/>
-              </w:rPr>
-              <w:t xml:space="preserve"> </w:t>
+              <w:t xml:space="preserve">by the LDW function, it shall </w:t>
             </w:r>
           </w:p>
           <w:p>
@@ -4645,19 +4417,7 @@
               <w:rPr>
                 <w:lang w:val="en-US"/>
               </w:rPr>
-              <w:t xml:space="preserve">shall </w:t>
-            </w:r>
-            <w:r>
-              <w:rPr>
-                <w:lang w:val="en-US"/>
-              </w:rPr>
-              <w:t>b</w:t>
-            </w:r>
-            <w:r>
-              <w:rPr>
-                <w:lang w:val="en-US"/>
-              </w:rPr>
-              <w:t>e set to zero.</w:t>
+              <w:t>shall be set to zero.</w:t>
             </w:r>
           </w:p>
         </w:tc>
@@ -4833,19 +4593,7 @@
               <w:rPr>
                 <w:lang w:val="en-US"/>
               </w:rPr>
-              <w:t>The validity and integrity of the</w:t>
-            </w:r>
-            <w:r>
-              <w:rPr>
-                <w:lang w:val="en-US"/>
-              </w:rPr>
-              <w:t xml:space="preserve"> </w:t>
-            </w:r>
-            <w:r>
-              <w:rPr>
-                <w:lang w:val="en-US"/>
-              </w:rPr>
-              <w:t>data transmission for</w:t>
+              <w:t>The validity and integrity of the data transmission for</w:t>
             </w:r>
           </w:p>
           <w:p>
@@ -4977,31 +4725,7 @@
               <w:rPr>
                 <w:lang w:val="en-US"/>
               </w:rPr>
-              <w:t>Data</w:t>
-            </w:r>
-            <w:r>
-              <w:rPr>
-                <w:lang w:val="en-US"/>
-              </w:rPr>
-              <w:t xml:space="preserve"> T</w:t>
-            </w:r>
-            <w:r>
-              <w:rPr>
-                <w:lang w:val="en-US"/>
-              </w:rPr>
-              <w:t>ransmission Integrity</w:t>
-            </w:r>
-            <w:r>
-              <w:rPr>
-                <w:lang w:val="en-US"/>
-              </w:rPr>
-              <w:t xml:space="preserve"> </w:t>
-            </w:r>
-            <w:r>
-              <w:rPr>
-                <w:lang w:val="en-US"/>
-              </w:rPr>
-              <w:t>Check</w:t>
+              <w:t>Data Transmission Integrity Check</w:t>
             </w:r>
           </w:p>
         </w:tc>
@@ -5289,31 +5013,7 @@
               <w:rPr>
                 <w:lang w:val="pl-PL"/>
               </w:rPr>
-              <w:t xml:space="preserve">LDW torque </w:t>
-            </w:r>
-            <w:r>
-              <w:rPr>
-                <w:lang w:val="pl-PL"/>
-              </w:rPr>
-              <w:t xml:space="preserve">set </w:t>
-            </w:r>
-            <w:r>
-              <w:rPr>
-                <w:lang w:val="pl-PL"/>
-              </w:rPr>
-              <w:t>to</w:t>
-            </w:r>
-            <w:r>
-              <w:rPr>
-                <w:lang w:val="pl-PL"/>
-              </w:rPr>
-              <w:t xml:space="preserve"> </w:t>
-            </w:r>
-            <w:r>
-              <w:rPr>
-                <w:lang w:val="pl-PL"/>
-              </w:rPr>
-              <w:t>zero.</w:t>
+              <w:t>LDW torque set to zero.</w:t>
             </w:r>
           </w:p>
         </w:tc>
@@ -5323,10 +5023,7 @@
     <w:p/>
     <w:p>
       <w:r>
-        <w:t>Functional Safety Requirement 01-2 with its asso</w:t>
-      </w:r>
-      <w:r>
-        <w:t>ciated system elements</w:t>
+        <w:t>Functional Safety Requirement 01-2 with its associated system elements</w:t>
       </w:r>
     </w:p>
     <w:p>
@@ -6264,13 +5961,7 @@
               <w:rPr>
                 <w:lang w:val="en-US"/>
               </w:rPr>
-              <w:t xml:space="preserve">When a </w:t>
-            </w:r>
-            <w:r>
-              <w:rPr>
-                <w:lang w:val="en-US"/>
-              </w:rPr>
-              <w:t>failure is detected by</w:t>
+              <w:t>When a failure is detected by</w:t>
             </w:r>
           </w:p>
           <w:p>
@@ -6524,13 +6215,7 @@
               <w:rPr>
                 <w:lang w:val="en-US"/>
               </w:rPr>
-              <w:t>When</w:t>
-            </w:r>
-            <w:r>
-              <w:rPr>
-                <w:lang w:val="en-US"/>
-              </w:rPr>
-              <w:t xml:space="preserve"> LDW function</w:t>
+              <w:t>When LDW function</w:t>
             </w:r>
           </w:p>
           <w:p>
@@ -6728,7 +6413,6 @@
               <w:spacing w:line="240" w:lineRule="auto"/>
             </w:pPr>
             <w:r>
-              <w:lastRenderedPageBreak/>
               <w:t>Technical</w:t>
             </w:r>
           </w:p>
@@ -7337,21 +7021,18 @@
     </w:p>
     <w:p>
       <w:r>
-        <w:t>Functional Safety Requirement 02-1 with its associated</w:t>
-      </w:r>
-      <w:r>
-        <w:t xml:space="preserve"> system elements</w:t>
+        <w:t>Functional Safety Requirement 02-1 with its associated system elements</w:t>
       </w:r>
     </w:p>
     <w:p>
       <w:r>
         <w:t>(</w:t>
       </w:r>
-      <w:proofErr w:type="gramStart"/>
+      <w:bookmarkStart w:id="18" w:name="_GoBack"/>
+      <w:bookmarkEnd w:id="18"/>
       <w:r>
-        <w:t>derived</w:t>
+        <w:t>Derived</w:t>
       </w:r>
-      <w:proofErr w:type="gramEnd"/>
       <w:r>
         <w:t xml:space="preserve"> in the functional safety concept)</w:t>
       </w:r>
@@ -7787,13 +7468,7 @@
               <w:rPr>
                 <w:b/>
               </w:rPr>
-              <w:t>Fault Tolerant Time Int</w:t>
-            </w:r>
-            <w:r>
-              <w:rPr>
-                <w:b/>
-              </w:rPr>
-              <w:t>erval</w:t>
+              <w:t>Fault Tolerant Time Interval</w:t>
             </w:r>
           </w:p>
         </w:tc>
@@ -8083,13 +7758,7 @@
               <w:rPr>
                 <w:lang w:val="pl-PL"/>
               </w:rPr>
-              <w:t>LAK</w:t>
-            </w:r>
-            <w:r>
-              <w:rPr>
-                <w:lang w:val="pl-PL"/>
-              </w:rPr>
-              <w:t xml:space="preserve"> torque set to zero.</w:t>
+              <w:t>LAK torque set to zero.</w:t>
             </w:r>
           </w:p>
         </w:tc>
@@ -8175,13 +7844,7 @@
                 <w:lang w:val="en-US"/>
               </w:rPr>
               <w:lastRenderedPageBreak/>
-              <w:t xml:space="preserve">When </w:t>
-            </w:r>
-            <w:r>
-              <w:rPr>
-                <w:lang w:val="en-US"/>
-              </w:rPr>
-              <w:t>failure is detected</w:t>
+              <w:t>When failure is detected</w:t>
             </w:r>
           </w:p>
           <w:p>
@@ -8401,7 +8064,6 @@
               <w:spacing w:line="240" w:lineRule="auto"/>
             </w:pPr>
             <w:r>
-              <w:lastRenderedPageBreak/>
               <w:t>Technical</w:t>
             </w:r>
           </w:p>
@@ -8464,13 +8126,7 @@
               <w:rPr>
                 <w:lang w:val="en-US"/>
               </w:rPr>
-              <w:t xml:space="preserve">When </w:t>
-            </w:r>
-            <w:r>
-              <w:rPr>
-                <w:lang w:val="en-US"/>
-              </w:rPr>
-              <w:t>the LKA function</w:t>
+              <w:t>When the LKA function</w:t>
             </w:r>
           </w:p>
           <w:p>
@@ -9221,17 +8877,10 @@
           <w:b/>
           <w:color w:val="B7B7B7"/>
         </w:rPr>
-        <w:t>[OPTIONAL</w:t>
+        <w:t>[OPTIONAL]</w:t>
       </w:r>
-      <w:r>
-        <w:rPr>
-          <w:b/>
-          <w:color w:val="B7B7B7"/>
-        </w:rPr>
-        <w:t>]</w:t>
-      </w:r>
-      <w:bookmarkStart w:id="18" w:name="_74udkdvf7nod" w:colFirst="0" w:colLast="0"/>
-      <w:bookmarkEnd w:id="18"/>
+      <w:bookmarkStart w:id="19" w:name="_74udkdvf7nod" w:colFirst="0" w:colLast="0"/>
+      <w:bookmarkEnd w:id="19"/>
     </w:p>
     <w:p>
       <w:pPr>
@@ -9308,14 +8957,11 @@
         <w:pStyle w:val="Heading2"/>
         <w:contextualSpacing w:val="0"/>
       </w:pPr>
-      <w:bookmarkStart w:id="19" w:name="_8cs5or9n3i4" w:colFirst="0" w:colLast="0"/>
-      <w:bookmarkEnd w:id="19"/>
+      <w:bookmarkStart w:id="20" w:name="_8cs5or9n3i4" w:colFirst="0" w:colLast="0"/>
+      <w:bookmarkEnd w:id="20"/>
       <w:r>
         <w:lastRenderedPageBreak/>
-        <w:t>Allocation of Technical Safety Requirements to Architectu</w:t>
-      </w:r>
-      <w:r>
-        <w:t>re Elements</w:t>
+        <w:t>Allocation of Technical Safety Requirements to Architecture Elements</w:t>
       </w:r>
     </w:p>
     <w:p>
@@ -9335,31 +8981,13 @@
           <w:lang w:val="en-US"/>
         </w:rPr>
       </w:pPr>
-      <w:bookmarkStart w:id="20" w:name="_4w6r8buy4lrp" w:colFirst="0" w:colLast="0"/>
-      <w:bookmarkEnd w:id="20"/>
+      <w:bookmarkStart w:id="21" w:name="_4w6r8buy4lrp" w:colFirst="0" w:colLast="0"/>
+      <w:bookmarkEnd w:id="21"/>
       <w:r>
         <w:rPr>
           <w:lang w:val="en-US"/>
         </w:rPr>
-        <w:t>As shown in the</w:t>
-      </w:r>
-      <w:r>
-        <w:rPr>
-          <w:lang w:val="en-US"/>
-        </w:rPr>
-        <w:t xml:space="preserve"> tables</w:t>
-      </w:r>
-      <w:r>
-        <w:rPr>
-          <w:lang w:val="en-US"/>
-        </w:rPr>
-        <w:t xml:space="preserve"> above</w:t>
-      </w:r>
-      <w:r>
-        <w:rPr>
-          <w:lang w:val="en-US"/>
-        </w:rPr>
-        <w:t xml:space="preserve">, all technical safety requirements </w:t>
+        <w:t xml:space="preserve">As shown in the tables above, all technical safety requirements </w:t>
       </w:r>
       <w:proofErr w:type="gramStart"/>
       <w:r>
@@ -9373,19 +9001,7 @@
         <w:rPr>
           <w:lang w:val="en-US"/>
         </w:rPr>
-        <w:t xml:space="preserve"> to the Electronic</w:t>
-      </w:r>
-      <w:r>
-        <w:rPr>
-          <w:lang w:val="en-US"/>
-        </w:rPr>
-        <w:t xml:space="preserve"> </w:t>
-      </w:r>
-      <w:r>
-        <w:rPr>
-          <w:lang w:val="en-US"/>
-        </w:rPr>
-        <w:t>Power Steering ECU.</w:t>
+        <w:t xml:space="preserve"> to the Electronic Power Steering ECU.</w:t>
       </w:r>
     </w:p>
     <w:p>
@@ -9690,7 +9306,6 @@
             </w:tcMar>
           </w:tcPr>
           <w:p>
-            <w:bookmarkStart w:id="21" w:name="_GoBack" w:colFirst="1" w:colLast="4"/>
             <w:r>
               <w:t>WDC-01</w:t>
             </w:r>
@@ -9967,7 +9582,6 @@
           </w:p>
         </w:tc>
       </w:tr>
-      <w:bookmarkEnd w:id="21"/>
     </w:tbl>
     <w:p/>
     <w:sectPr>
@@ -10481,6 +10095,7 @@
   <w:style w:type="character" w:default="1" w:styleId="DefaultParagraphFont">
     <w:name w:val="Default Paragraph Font"/>
     <w:uiPriority w:val="1"/>
+    <w:semiHidden/>
     <w:unhideWhenUsed/>
   </w:style>
   <w:style w:type="table" w:default="1" w:styleId="TableNormal">

</xml_diff>